<commit_message>
docs: rename user stories
</commit_message>
<xml_diff>
--- a/Línea Base/PVCU/Linea_Base_1/Analisis/HU/PVCU-HU4.1.docx
+++ b/Línea Base/PVCU/Linea_Base_1/Analisis/HU/PVCU-HU4.1.docx
@@ -916,7 +916,6 @@
           <w:p>
             <w:pPr>
               <w:widowControl w:val="0"/>
-              <w:spacing w:line="276" w:lineRule="auto"/>
               <w:jc w:val="both"/>
               <w:rPr>
                 <w:rFonts w:ascii="Times New Roman" w:cs="Times New Roman" w:eastAsia="Times New Roman" w:hAnsi="Times New Roman"/>
@@ -927,7 +926,7 @@
                 <w:rFonts w:ascii="Times New Roman" w:cs="Times New Roman" w:eastAsia="Times New Roman" w:hAnsi="Times New Roman"/>
                 <w:rtl w:val="0"/>
               </w:rPr>
-              <w:t xml:space="preserve">Patricio/Diseñador UX</w:t>
+              <w:t xml:space="preserve">Jara / Programador Front</w:t>
             </w:r>
           </w:p>
         </w:tc>
@@ -1780,7 +1779,7 @@
           <w:szCs w:val="24"/>
           <w:rtl w:val="0"/>
         </w:rPr>
-        <w:t xml:space="preserve">HU4: Historia de Usuario 4.1</w:t>
+        <w:t xml:space="preserve">HU4.1: Historia de Usuario 4.1</w:t>
       </w:r>
     </w:p>
     <w:tbl>
@@ -1854,7 +1853,7 @@
                 <w:szCs w:val="24"/>
                 <w:rtl w:val="0"/>
               </w:rPr>
-              <w:t xml:space="preserve">Publicar Producto</w:t>
+              <w:t xml:space="preserve">Agregar vendedor</w:t>
             </w:r>
             <w:r>
               <w:rPr>
@@ -1909,7 +1908,22 @@
                 <w:szCs w:val="24"/>
                 <w:rtl w:val="0"/>
               </w:rPr>
-              <w:t xml:space="preserve">E4-Gestionar productos</w:t>
+              <w:t xml:space="preserve">E4-</w:t>
+            </w:r>
+            <w:r>
+              <w:rPr>
+                <w:rFonts w:ascii="Times New Roman" w:cs="Times New Roman" w:eastAsia="Times New Roman" w:hAnsi="Times New Roman"/>
+                <w:sz w:val="24"/>
+                <w:szCs w:val="24"/>
+                <w:highlight w:val="white"/>
+                <w:rtl w:val="0"/>
+              </w:rPr>
+              <w:t xml:space="preserve">Gestión de vendedores</w:t>
+            </w:r>
+            <w:r>
+              <w:rPr>
+                <w:rtl w:val="0"/>
+              </w:rPr>
             </w:r>
           </w:p>
         </w:tc>
@@ -2021,12 +2035,7 @@
                 <w:szCs w:val="24"/>
                 <w:rtl w:val="0"/>
               </w:rPr>
-              <w:t xml:space="preserve">Como usuario que quiere vender, quiero poder publicar productos en la plataforma EzCommerce para que mis clientes puedan verlos y comprarlos.</w:t>
-            </w:r>
-            <w:r>
-              <w:rPr>
-                <w:rtl w:val="0"/>
-              </w:rPr>
+              <w:t xml:space="preserve">Yo como usuario de tipo administrador y superadministrador de una marca, quiero poder tener a otros usuarios que me puedan ayudar a gestionar mi marca.</w:t>
             </w:r>
           </w:p>
           <w:p>
@@ -2090,12 +2099,7 @@
                 <w:szCs w:val="24"/>
                 <w:rtl w:val="0"/>
               </w:rPr>
-              <w:t xml:space="preserve">El usuario debe poder acceder a la opción de "Vender Producto" desde su cuenta una vez que haya iniciado sesión correctamente.</w:t>
-            </w:r>
-            <w:r>
-              <w:rPr>
-                <w:rtl w:val="0"/>
-              </w:rPr>
+              <w:t xml:space="preserve">El usuario en el módulo de vendedores dentro de una marca de la que es administrador o superadministrador, tiene una opción de agregar vendedor.</w:t>
             </w:r>
           </w:p>
           <w:p>
@@ -2105,10 +2109,9 @@
                 <w:ilvl w:val="0"/>
                 <w:numId w:val="1"/>
               </w:numPr>
-              <w:spacing w:line="276" w:lineRule="auto"/>
               <w:ind w:left="720" w:hanging="360"/>
               <w:rPr>
-                <w:rFonts w:ascii="IBM Plex Serif" w:cs="IBM Plex Serif" w:eastAsia="IBM Plex Serif" w:hAnsi="IBM Plex Serif"/>
+                <w:rFonts w:ascii="Times New Roman" w:cs="Times New Roman" w:eastAsia="Times New Roman" w:hAnsi="Times New Roman"/>
                 <w:sz w:val="24"/>
                 <w:szCs w:val="24"/>
               </w:rPr>
@@ -2130,12 +2133,7 @@
                 <w:szCs w:val="24"/>
                 <w:rtl w:val="0"/>
               </w:rPr>
-              <w:t xml:space="preserve">El sistema debe permitir al usuario ingresar la información del producto, incluyendo nombre, descripción, precio, y categoría.</w:t>
-            </w:r>
-            <w:r>
-              <w:rPr>
-                <w:rtl w:val="0"/>
-              </w:rPr>
+              <w:t xml:space="preserve">Para agregar un vendedor, el sistema brinda un formulario en donde el usuario tiene que ingresar el correo y tipo de vendedor(socio, administrador o superadministrador en caso lo sea y quiera ser reemplazado )</w:t>
             </w:r>
           </w:p>
           <w:p>
@@ -2145,12 +2143,12 @@
                 <w:ilvl w:val="0"/>
                 <w:numId w:val="1"/>
               </w:numPr>
-              <w:spacing w:line="276" w:lineRule="auto"/>
               <w:ind w:left="720" w:hanging="360"/>
               <w:rPr>
-                <w:rFonts w:ascii="IBM Plex Serif" w:cs="IBM Plex Serif" w:eastAsia="IBM Plex Serif" w:hAnsi="IBM Plex Serif"/>
+                <w:rFonts w:ascii="Times New Roman" w:cs="Times New Roman" w:eastAsia="Times New Roman" w:hAnsi="Times New Roman"/>
                 <w:sz w:val="24"/>
                 <w:szCs w:val="24"/>
+                <w:u w:val="none"/>
               </w:rPr>
             </w:pPr>
             <w:r>
@@ -2170,12 +2168,7 @@
                 <w:szCs w:val="24"/>
                 <w:rtl w:val="0"/>
               </w:rPr>
-              <w:t xml:space="preserve">El sistema debe permitir agregar imágenes al producto antes de la publicación.</w:t>
-            </w:r>
-            <w:r>
-              <w:rPr>
-                <w:rtl w:val="0"/>
-              </w:rPr>
+              <w:t xml:space="preserve">Una vez confirmada la opción, el sistema enviará un correo electrónico de confirmación de vendedor de 7 días al usuario registrado en el formulario.</w:t>
             </w:r>
           </w:p>
           <w:p>
@@ -2185,10 +2178,9 @@
                 <w:ilvl w:val="0"/>
                 <w:numId w:val="1"/>
               </w:numPr>
-              <w:spacing w:line="276" w:lineRule="auto"/>
               <w:ind w:left="720" w:hanging="360"/>
               <w:rPr>
-                <w:rFonts w:ascii="IBM Plex Serif" w:cs="IBM Plex Serif" w:eastAsia="IBM Plex Serif" w:hAnsi="IBM Plex Serif"/>
+                <w:rFonts w:ascii="Times New Roman" w:cs="Times New Roman" w:eastAsia="Times New Roman" w:hAnsi="Times New Roman"/>
                 <w:sz w:val="24"/>
                 <w:szCs w:val="24"/>
               </w:rPr>
@@ -2201,7 +2193,7 @@
                 <w:szCs w:val="24"/>
                 <w:rtl w:val="0"/>
               </w:rPr>
-              <w:t xml:space="preserve">Criterio 4: </w:t>
+              <w:t xml:space="preserve">Criterio 3: </w:t>
             </w:r>
             <w:r>
               <w:rPr>
@@ -2210,12 +2202,7 @@
                 <w:szCs w:val="24"/>
                 <w:rtl w:val="0"/>
               </w:rPr>
-              <w:t xml:space="preserve">Una vez publicado, el producto debe ser visible en la lista de productos de la tienda del vendedor.</w:t>
-            </w:r>
-            <w:r>
-              <w:rPr>
-                <w:rtl w:val="0"/>
-              </w:rPr>
+              <w:t xml:space="preserve">Una vez el usuario registrado en el formulario confirmó el correo, este podrá ser vendedor de aquella marca.</w:t>
             </w:r>
           </w:p>
           <w:p>
@@ -2225,10 +2212,9 @@
                 <w:ilvl w:val="0"/>
                 <w:numId w:val="1"/>
               </w:numPr>
-              <w:spacing w:line="276" w:lineRule="auto"/>
               <w:ind w:left="720" w:hanging="360"/>
               <w:rPr>
-                <w:rFonts w:ascii="IBM Plex Serif" w:cs="IBM Plex Serif" w:eastAsia="IBM Plex Serif" w:hAnsi="IBM Plex Serif"/>
+                <w:rFonts w:ascii="Times New Roman" w:cs="Times New Roman" w:eastAsia="Times New Roman" w:hAnsi="Times New Roman"/>
                 <w:sz w:val="24"/>
                 <w:szCs w:val="24"/>
               </w:rPr>
@@ -2241,7 +2227,7 @@
                 <w:szCs w:val="24"/>
                 <w:rtl w:val="0"/>
               </w:rPr>
-              <w:t xml:space="preserve">Criterio 5: </w:t>
+              <w:t xml:space="preserve">Criterio 4: </w:t>
             </w:r>
             <w:r>
               <w:rPr>
@@ -2250,7 +2236,7 @@
                 <w:szCs w:val="24"/>
                 <w:rtl w:val="0"/>
               </w:rPr>
-              <w:t xml:space="preserve">El sistema debe confirmar al usuario que el producto ha sido publicado exitosamente mediante un mensaje.</w:t>
+              <w:t xml:space="preserve">Si es que el usuario registrado en el formulario no confirmó el correo en 7 días, este no podrá ser vendedor de aquella marca.</w:t>
             </w:r>
             <w:r>
               <w:rPr>

</xml_diff>